<commit_message>
[Sandra] miCuenta y base de datos
ahhhh
</commit_message>
<xml_diff>
--- a/BBDD_VideoLab/BBDD GAMELAB.docx
+++ b/BBDD_VideoLab/BBDD GAMELAB.docx
@@ -3,51 +3,20 @@
 <w:document xmlns:wpc="http://schemas.microsoft.com/office/word/2010/wordprocessingCanvas" xmlns:cx="http://schemas.microsoft.com/office/drawing/2014/chartex" xmlns:cx1="http://schemas.microsoft.com/office/drawing/2015/9/8/chartex" xmlns:cx2="http://schemas.microsoft.com/office/drawing/2015/10/21/chartex" xmlns:cx3="http://schemas.microsoft.com/office/drawing/2016/5/9/chartex" xmlns:cx4="http://schemas.microsoft.com/office/drawing/2016/5/10/chartex" xmlns:cx5="http://schemas.microsoft.com/office/drawing/2016/5/11/chartex" xmlns:cx6="http://schemas.microsoft.com/office/drawing/2016/5/12/chartex" xmlns:cx7="http://schemas.microsoft.com/office/drawing/2016/5/13/chartex" xmlns:cx8="http://schemas.microsoft.com/office/drawing/2016/5/14/chartex" xmlns:mc="http://schemas.openxmlformats.org/markup-compatibility/2006" xmlns:aink="http://schemas.microsoft.com/office/drawing/2016/ink" xmlns:am3d="http://schemas.microsoft.com/office/drawing/2017/model3d" xmlns:o="urn:schemas-microsoft-com:office:office" xmlns:r="http://schemas.openxmlformats.org/officeDocument/2006/relationships" xmlns:m="http://schemas.openxmlformats.org/officeDocument/2006/math" xmlns:v="urn:schemas-microsoft-com:vml" xmlns:wp14="http://schemas.microsoft.com/office/word/2010/wordprocessingDrawing" xmlns:wp="http://schemas.openxmlformats.org/drawingml/2006/wordprocessingDrawing" xmlns:w10="urn:schemas-microsoft-com:office:word" xmlns:w="http://schemas.openxmlformats.org/wordprocessingml/2006/main" xmlns:w14="http://schemas.microsoft.com/office/word/2010/wordml" xmlns:w15="http://schemas.microsoft.com/office/word/2012/wordml" xmlns:w16cid="http://schemas.microsoft.com/office/word/2016/wordml/cid" xmlns:w16se="http://schemas.microsoft.com/office/word/2015/wordml/symex" xmlns:wpg="http://schemas.microsoft.com/office/word/2010/wordprocessingGroup" xmlns:wpi="http://schemas.microsoft.com/office/word/2010/wordprocessingInk" xmlns:wne="http://schemas.microsoft.com/office/word/2006/wordml" xmlns:wps="http://schemas.microsoft.com/office/word/2010/wordprocessingShape" mc:Ignorable="w14 w15 w16se w16cid wp14">
   <w:body>
     <w:p>
-      <w:pPr>
-        <w:rPr>
-          <w:lang w:val="en-US"/>
-        </w:rPr>
-      </w:pPr>
-      <w:r>
-        <w:rPr>
-          <w:lang w:val="en-US"/>
-        </w:rPr>
-        <w:t>CREATE SCHEMA VIDEOLAB;</w:t>
-      </w:r>
-    </w:p>
-    <w:p>
-      <w:pPr>
-        <w:rPr>
-          <w:lang w:val="en-US"/>
-        </w:rPr>
-      </w:pPr>
-      <w:r>
-        <w:rPr>
-          <w:lang w:val="en-US"/>
-        </w:rPr>
-        <w:t>USE VIDEOLAB;</w:t>
-      </w:r>
-    </w:p>
-    <w:p>
-      <w:pPr>
-        <w:tabs>
-          <w:tab w:val="left" w:pos="708"/>
-          <w:tab w:val="left" w:pos="5310"/>
-        </w:tabs>
-        <w:rPr>
-          <w:lang w:val="en-US"/>
-        </w:rPr>
-      </w:pPr>
-      <w:r>
-        <w:rPr>
-          <w:lang w:val="en-US"/>
-        </w:rPr>
-        <w:tab/>
-      </w:r>
-      <w:r>
-        <w:rPr>
-          <w:lang w:val="en-US"/>
-        </w:rPr>
+      <w:r>
+        <w:t>CREATE SCHEMA GAMELAB;</w:t>
+      </w:r>
+    </w:p>
+    <w:p>
+      <w:r>
+        <w:t>USE GAMELAB;</w:t>
+      </w:r>
+    </w:p>
+    <w:p>
+      <w:r>
+        <w:tab/>
+      </w:r>
+      <w:r>
         <w:tab/>
       </w:r>
     </w:p>
@@ -59,7 +28,7 @@
     <w:p>
       <w:r>
         <w:tab/>
-        <w:t>idVIDEOJUEGO VARCHAR(45)PRIMARY KEY,</w:t>
+        <w:t>idVIDEOJUEGO VARCHAR(3)PRIMARY KEY,</w:t>
       </w:r>
     </w:p>
     <w:p>
@@ -68,7 +37,7 @@
       </w:r>
       <w:r>
         <w:tab/>
-        <w:t>TITULO VARCHAR(50),</w:t>
+        <w:t>TITULO VARCHAR(50) NOT NULL,</w:t>
       </w:r>
     </w:p>
     <w:p>
@@ -77,7 +46,7 @@
       </w:r>
       <w:r>
         <w:tab/>
-        <w:t>GENERO VARCHAR(45),</w:t>
+        <w:t>GENERO VARCHAR(45) NOT NULL,</w:t>
       </w:r>
     </w:p>
     <w:p>
@@ -95,7 +64,7 @@
       </w:r>
       <w:r>
         <w:tab/>
-        <w:t>DESARROLLADOR VARCHAR(45),</w:t>
+        <w:t>DESARROLLADOR VARCHAR(45) NOT NULL,</w:t>
       </w:r>
     </w:p>
     <w:p>
@@ -118,37 +87,81 @@
     <w:p>
       <w:r>
         <w:tab/>
+        <w:t>idSUSCRIPCION CHAR(9) PRIMARY KEY UNIQUE NOT NULL,</w:t>
+      </w:r>
+    </w:p>
+    <w:p>
+      <w:r>
+        <w:tab/>
+        <w:t>NUMERO VARCHAR(45),</w:t>
+      </w:r>
+    </w:p>
+    <w:p>
+      <w:r>
+        <w:tab/>
+        <w:t>FECHA_ALTA DATE,</w:t>
+      </w:r>
+    </w:p>
+    <w:p>
+      <w:r>
+        <w:tab/>
+        <w:t>FECHA_BAJA DATE,</w:t>
+      </w:r>
+    </w:p>
+    <w:p>
+      <w:r>
+        <w:tab/>
+        <w:t>DESCARGAS VARCHAR(45)</w:t>
+      </w:r>
+    </w:p>
+    <w:p>
+      <w:r>
+        <w:t>);</w:t>
+      </w:r>
+    </w:p>
+    <w:p/>
+    <w:p>
+      <w:r>
+        <w:t>CREATE TABLE TARJETA_CREDITO (</w:t>
+      </w:r>
+    </w:p>
+    <w:p>
+      <w:r>
+        <w:tab/>
         <w:t>idUSUARIO CHAR(9)PRIMARY KEY,</w:t>
       </w:r>
     </w:p>
     <w:p>
       <w:r>
         <w:tab/>
-        <w:t>NUMERO VARCHAR(45),</w:t>
-      </w:r>
-    </w:p>
-    <w:p>
-      <w:r>
-        <w:tab/>
-        <w:t>FECHA_ALTA DATE,</w:t>
-      </w:r>
-    </w:p>
-    <w:p>
-      <w:r>
-        <w:tab/>
-        <w:t>FECHA_BAJA DATE,</w:t>
-      </w:r>
-    </w:p>
-    <w:p>
-      <w:r>
-        <w:tab/>
-        <w:t>TIPO_EDAD INT(3),</w:t>
-      </w:r>
-    </w:p>
-    <w:p>
-      <w:r>
-        <w:tab/>
-        <w:t>DESCARGAS VARCHAR(45)</w:t>
+        <w:t>NUMERO CHAR(45) NOT NULL,</w:t>
+      </w:r>
+    </w:p>
+    <w:p>
+      <w:r>
+        <w:t xml:space="preserve">    </w:t>
+      </w:r>
+      <w:r>
+        <w:tab/>
+        <w:t>FECHA_CADUCIDAD DATE,</w:t>
+      </w:r>
+    </w:p>
+    <w:p>
+      <w:r>
+        <w:t xml:space="preserve">    </w:t>
+      </w:r>
+      <w:r>
+        <w:tab/>
+        <w:t>CCV INT(45),</w:t>
+      </w:r>
+    </w:p>
+    <w:p>
+      <w:r>
+        <w:t xml:space="preserve">    </w:t>
+      </w:r>
+      <w:r>
+        <w:tab/>
+        <w:t>TIPO VARCHAR(45)</w:t>
       </w:r>
     </w:p>
     <w:p>
@@ -159,28 +172,29 @@
     <w:p/>
     <w:p>
       <w:r>
-        <w:t>CREATE TABLE TARJETA_CREDITO (</w:t>
-      </w:r>
-    </w:p>
-    <w:p>
-      <w:r>
-        <w:tab/>
-        <w:t>idUSUARIO CHAR(9)PRIMARY KEY,</w:t>
-      </w:r>
-    </w:p>
-    <w:p>
-      <w:r>
-        <w:tab/>
-        <w:t>NUMERO CHAR(45),</w:t>
-      </w:r>
-    </w:p>
-    <w:p>
-      <w:r>
+        <w:t>CREATE TABLE USUARIO (</w:t>
+      </w:r>
+    </w:p>
+    <w:p>
+      <w:r>
+        <w:tab/>
+        <w:t>idUSUARIO CHAR(9) PRIMARY KEY,</w:t>
+      </w:r>
+    </w:p>
+    <w:p>
+      <w:r>
+        <w:tab/>
+        <w:t>NOMBRE VARCHAR(45) NOT NULL,</w:t>
+      </w:r>
+    </w:p>
+    <w:p>
+      <w:r>
+        <w:lastRenderedPageBreak/>
         <w:t xml:space="preserve">    </w:t>
       </w:r>
       <w:r>
         <w:tab/>
-        <w:t>FECHA_CADUCIDAD DATE,</w:t>
+        <w:t>DIRECCION VARCHAR(100),</w:t>
       </w:r>
     </w:p>
     <w:p>
@@ -189,7 +203,13 @@
       </w:r>
       <w:r>
         <w:tab/>
-        <w:t>CCV INT(45),</w:t>
+        <w:t>EDAD VARCHAR (3) NOT NULL,</w:t>
+      </w:r>
+    </w:p>
+    <w:p>
+      <w:r>
+        <w:tab/>
+        <w:t>EMAIL VARCHAR(50) NOT NULL,</w:t>
       </w:r>
     </w:p>
     <w:p>
@@ -198,7 +218,27 @@
       </w:r>
       <w:r>
         <w:tab/>
-        <w:t>TIPO VARCHAR(45)</w:t>
+        <w:t>NOMBRE_USUARIO VARCHAR(50) NOT NULL,</w:t>
+      </w:r>
+    </w:p>
+    <w:p>
+      <w:r>
+        <w:t xml:space="preserve">    </w:t>
+      </w:r>
+      <w:r>
+        <w:tab/>
+        <w:t>CONTRASEÑA VARCHAR(25) NOT NULL,</w:t>
+      </w:r>
+    </w:p>
+    <w:p>
+      <w:r>
+        <w:t xml:space="preserve">        idSUSCRIPCION CHAR(9),</w:t>
+      </w:r>
+    </w:p>
+    <w:p>
+      <w:r>
+        <w:tab/>
+        <w:t>FOREIGN KEY (idSUSCRIPCION) REFERENCES SUSCRIPCION (idSUSCRIPCION)</w:t>
       </w:r>
     </w:p>
     <w:p>
@@ -207,81 +247,74 @@
       </w:r>
     </w:p>
     <w:p/>
-    <w:p>
-      <w:r>
-        <w:t>CREATE TABLE USUARIO (</w:t>
-      </w:r>
-    </w:p>
-    <w:p>
-      <w:r>
-        <w:tab/>
-        <w:t>idUSUARIO CHAR(9)PRIMARY KEY,</w:t>
-      </w:r>
-    </w:p>
-    <w:p>
+    <w:p/>
+    <w:p>
+      <w:r>
+        <w:t xml:space="preserve">INSERT INTO GAMELAB.LIBRERIA (idVIDEOJUEGO , TITULO, GENERO, DESCRIPCION, DESARROLLADOR, PEGI) </w:t>
+      </w:r>
+    </w:p>
+    <w:p>
+      <w:r>
+        <w:t>VALUES ('1', 'Monster Hunter: World', 'Rol, Accion', 'Es un videojuego perteneciente al género de rol y acción, siendo el sexto título principal de la franquicia de videojuegos Monster Hunter', 'CAPCOM', '16 (Violencia)');</w:t>
+      </w:r>
+    </w:p>
+    <w:p/>
+    <w:p>
+      <w:r>
+        <w:t xml:space="preserve">INSERT INTO LIBRERIA VALUES </w:t>
+      </w:r>
+    </w:p>
+    <w:p>
+      <w:r>
+        <w:t>('2', 'Borderlands 2', 'Rol, Accion, Shooter', 'Borderlands 2 es un videojuego de disparos en primera persona con elementos de rol, se trata de la secuela del videojuego de 2009, Borderlands', 'Gearbox Software', '18 (Lenguaje y violencia)');</w:t>
+      </w:r>
+    </w:p>
+    <w:p/>
+    <w:p>
+      <w:r>
+        <w:t xml:space="preserve">INSERT INTO LIBRERIA VALUES </w:t>
+      </w:r>
+    </w:p>
+    <w:p>
+      <w:r>
+        <w:t>('3', 'The Elder Scrolls V: Skyrim', 'Rol', 'Es un ARPG del tipo mundo abierto.  Es la quinta entrega de videojuegos de acción y fantasía de la serie The Elder Scrolls', 'Bethesda Game Studios', '18 (Violencia)');</w:t>
+      </w:r>
+    </w:p>
+    <w:p/>
+    <w:p>
+      <w:r>
+        <w:t>INSERT INTO LIBRERIA VALUES</w:t>
+      </w:r>
+    </w:p>
+    <w:p>
+      <w:r>
+        <w:t>('4', 'Tabletop Simulator', 'Rol, Estrategia', 'El simulador de mesa en el que puedes dejar salir tu agresión volteando la mesa. No hay reglas a seguir: solo tú, un recinto de seguridad física y tus amigos', 'Berserk Game', 'None');</w:t>
+      </w:r>
+    </w:p>
+    <w:p/>
+    <w:p>
+      <w:r>
+        <w:t>INSERT INTO LIBRERIA VALUES</w:t>
+      </w:r>
+    </w:p>
+    <w:p>
+      <w:r>
+        <w:t xml:space="preserve">('5', 'Stardew Valley', 'Rol', 'Es un videojuego indie de simulación de granja desarrollado. El jugador toma el rol de un personaje que se encuentra atrapado en un trabajo de oficina, para </w:t>
+      </w:r>
       <w:r>
         <w:lastRenderedPageBreak/>
-        <w:tab/>
-        <w:t>NOMBRE VARCHAR(45),</w:t>
-      </w:r>
-    </w:p>
-    <w:p>
-      <w:r>
-        <w:t xml:space="preserve">    </w:t>
-      </w:r>
-      <w:r>
-        <w:tab/>
-        <w:t>DIRECCION VARCHAR(100),</w:t>
-      </w:r>
-    </w:p>
-    <w:p>
-      <w:r>
-        <w:t xml:space="preserve">    </w:t>
-      </w:r>
-      <w:r>
-        <w:tab/>
-        <w:t>EDAD VARCHAR (3),</w:t>
-      </w:r>
-    </w:p>
-    <w:p>
-      <w:r>
-        <w:tab/>
-        <w:t>EMAIL VARCHAR(50),</w:t>
-      </w:r>
-    </w:p>
-    <w:p>
-      <w:r>
-        <w:t xml:space="preserve">    </w:t>
-      </w:r>
-      <w:r>
-        <w:tab/>
-        <w:t>NOMBRE_USUARIO VARCHAR(50),</w:t>
-      </w:r>
-    </w:p>
-    <w:p>
-      <w:r>
-        <w:t xml:space="preserve">    </w:t>
-      </w:r>
-      <w:r>
-        <w:tab/>
-        <w:t>CONTRASEÑA VARCHAR(25)</w:t>
-      </w:r>
-    </w:p>
-    <w:p>
-      <w:r>
-        <w:t>);</w:t>
-      </w:r>
-    </w:p>
-    <w:p/>
-    <w:p/>
-    <w:p>
-      <w:r>
-        <w:t xml:space="preserve">INSERT INTO VIDEOLAB.LIBRERIA (idVIDEOJUEGO , TITULO, GENERO, DESCRIPCION, DESARROLLADOR, PEGI) </w:t>
-      </w:r>
-    </w:p>
-    <w:p>
-      <w:r>
-        <w:t>VALUES ('1', 'Monster Hunter: World', 'Rol, Accion', 'Es un videojuego perteneciente al género de rol y acción, siendo el sexto título principal de la franquicia de videojuegos Monster Hunter', 'CAPCOM', '16 (Violencia)');</w:t>
+        <w:t>escapar de él se va a vivir a la granja de su abuelo, la cual se encuentra en ruinas', 'ConcernedApe', '7 (Leve violencia)');</w:t>
+      </w:r>
+    </w:p>
+    <w:p/>
+    <w:p>
+      <w:r>
+        <w:t>INSERT INTO LIBRERIA VALUES</w:t>
+      </w:r>
+    </w:p>
+    <w:p>
+      <w:r>
+        <w:t>('6', 'GRID Autosport', 'Carreras, Deportes', 'Se trata de los equipos, los rivales y la carrera a medida que se convierte en piloto de alquiler, se especializa en sus disciplinas favoritas o las conquista en un mundo intenso de automovilismo profesional', 'Codemasters Racing', '3');</w:t>
       </w:r>
     </w:p>
     <w:p/>
@@ -292,7 +325,51 @@
     </w:p>
     <w:p>
       <w:r>
-        <w:t>('2', 'Borderlands 2', 'Rol, Accion, Shooter', 'Borderlands 2 es un videojuego de disparos en primera persona con elementos de rol, se trata de la secuela del videojuego de 2009, Borderlands', 'Gearbox Software', '18 (Lenguaje y violencia)');</w:t>
+        <w:t>('7', 'DIRT Rally 2.0', 'Carreras, Deportes', 'Juego que te reta a abrirte camino a través de una selección de ubicaciones de rally icónicas por todo el mundo, en los vehículos todoterreno más potentes de la historia, teniendo en cuenta que el menor de los fallos puede poner fin a tu carrera', 'Codemasters', '3');</w:t>
+      </w:r>
+    </w:p>
+    <w:p/>
+    <w:p>
+      <w:r>
+        <w:t>INSERT INTO LIBRERIA VALUES</w:t>
+      </w:r>
+    </w:p>
+    <w:p>
+      <w:r>
+        <w:t>('8', 'Rocket League', 'Carreras, Deportes, Accion', 'Es un videojuego que combina el fútbol con los vehículos. Se encuentra disponible en español, tiene modos de juego cooperativo, de un jugador y en línea', 'Psyonix, Inc', '3 (Interactividad Enlinea)');</w:t>
+      </w:r>
+    </w:p>
+    <w:p/>
+    <w:p>
+      <w:r>
+        <w:t>INSERT INTO LIBRERIA VALUES</w:t>
+      </w:r>
+    </w:p>
+    <w:p>
+      <w:r>
+        <w:t>('9', 'Trackmania Stadium', 'Carreras', 'Videojuego en el que se pueden crear circuitos alocados para participar en competiciones frenéticas. La clave de este juego es que sus mecánicas son muy sencillas de aprender, por lo que la clave estará en dominarlas', 'Nadeo', '3');</w:t>
+      </w:r>
+    </w:p>
+    <w:p/>
+    <w:p>
+      <w:r>
+        <w:t>INSERT INTO LIBRERIA VALUES</w:t>
+      </w:r>
+    </w:p>
+    <w:p>
+      <w:r>
+        <w:t>('10', 'FlatOut', 'Carreras', 'Es un videojuego de carreras, sitúa enfasis en los derby de demolición y un complejo motor físico. Incluye 16 autos diferentes, todos con 5 diferentes capas de pintura. El juego es más conocido por los conductores que salen volando por el parabrisas', 'Bugbear Entertaiment', 'None');</w:t>
+      </w:r>
+    </w:p>
+    <w:p/>
+    <w:p>
+      <w:r>
+        <w:t>INSERT INTO LIBRERIA VALUES</w:t>
+      </w:r>
+    </w:p>
+    <w:p>
+      <w:r>
+        <w:t>('11', 'Golf It!', 'Deportes', 'Es un juego de minigolf multijugador que se centra en una experiencia multijugador dinámica, divertida y creativa', 'Perfuse Entertaiment', 'None');</w:t>
       </w:r>
     </w:p>
     <w:p/>
@@ -303,42 +380,22 @@
     </w:p>
     <w:p>
       <w:r>
-        <w:t>('3', 'The Elder Scrolls V: Skyrim', 'Rol', 'Es un ARPG del tipo mundo abierto.  Es la quinta entrega de videojuegos de acción y fantasía de la serie The Elder Scrolls', 'Bethesda Game Studios', '18 (Violencia)');</w:t>
-      </w:r>
-    </w:p>
-    <w:p/>
-    <w:p>
-      <w:r>
-        <w:t>INSERT INTO LIBRERIA VALUES</w:t>
-      </w:r>
-    </w:p>
-    <w:p>
-      <w:r>
-        <w:t>('4', 'Tabletop Simulator', 'Rol, Estrategia', 'El simulador de mesa en el que puedes dejar salir tu agresión volteando la mesa. No hay reglas a seguir: solo tú, un recinto de seguridad física y tus amigos', 'Berserk Game', 'None');</w:t>
-      </w:r>
-    </w:p>
-    <w:p/>
-    <w:p>
-      <w:r>
-        <w:t>INSERT INTO LIBRERIA VALUES</w:t>
-      </w:r>
-    </w:p>
-    <w:p>
-      <w:r>
-        <w:t>('5', 'Stardew Valley', 'Rol', 'Es un videojuego indie de simulación de granja desarrollado. El jugador toma el rol de un personaje que se encuentra atrapado en un trabajo de oficina, para escapar de él se va a vivir a la granja de su abuelo, la cual se encuentra en ruinas', 'ConcernedApe', '7 (Leve violencia)');</w:t>
-      </w:r>
-    </w:p>
-    <w:p/>
-    <w:p>
-      <w:r>
-        <w:t>INSERT INTO LIBRERIA VALUES</w:t>
-      </w:r>
-    </w:p>
-    <w:p>
-      <w:r>
-        <w:t>('6', 'GRID Autosport', 'Carreras, Deportes', 'Se trata de los equipos, los rivales y la carrera a medida que se convierte en piloto de alquiler, se especializa en sus disciplinas favoritas o las conquista en un mundo intenso de automovilismo profesional', 'Codemasters Racing', '3');</w:t>
-      </w:r>
-    </w:p>
+        <w:lastRenderedPageBreak/>
+        <w:t>('12', 'Football Manager 2019', 'Deportes, Estrategia', 'Crea tu propia historia futbolística asumiendo el mando del club de tus sueños. El control absoluto en este juego increíblemente realista es tuyo: tienes en tu mano el poder de decidir o de delegar', 'Sports Interactive', '3');</w:t>
+      </w:r>
+    </w:p>
+    <w:p/>
+    <w:p>
+      <w:r>
+        <w:t>INSERT INTO LIBRERIA VALUES</w:t>
+      </w:r>
+    </w:p>
+    <w:p>
+      <w:r>
+        <w:t>('13', 'King of Dirt', 'Deportes, Carreras', 'King of Dirt es en realidad el mejor juego de BMX. ¿Quieres toneladas de adrenalina y muchas impresiones excepcionales? ¿Sueñas con realizar Backflips, Supermans y una enorme cantidad de otros trucos increíbles?', 'WildLabs', '3');</w:t>
+      </w:r>
+    </w:p>
+    <w:p/>
     <w:p/>
     <w:p>
       <w:r>
@@ -347,51 +404,7 @@
     </w:p>
     <w:p>
       <w:r>
-        <w:t>('7', 'DIRT Rally 2.0', 'Carreras, Deportes', 'Juego que te reta a abrirte camino a través de una selección de ubicaciones de rally icónicas por todo el mundo, en los vehículos todoterreno más potentes de la historia, teniendo en cuenta que el menor de los fallos puede poner fin a tu carrera', 'Codemasters', '3');</w:t>
-      </w:r>
-    </w:p>
-    <w:p/>
-    <w:p>
-      <w:r>
-        <w:t>INSERT INTO LIBRERIA VALUES</w:t>
-      </w:r>
-    </w:p>
-    <w:p>
-      <w:r>
-        <w:t>('8', 'Rocket League', 'Carreras, Deportes, Accion', 'Es un videojuego que combina el fútbol con los vehículos. Se encuentra disponible en español, tiene modos de juego cooperativo, de un jugador y en línea', 'Psyonix, Inc', '3 (Interactividad Enlinea)');</w:t>
-      </w:r>
-    </w:p>
-    <w:p/>
-    <w:p>
-      <w:r>
-        <w:t>INSERT INTO LIBRERIA VALUES</w:t>
-      </w:r>
-    </w:p>
-    <w:p>
-      <w:r>
-        <w:t>('9', 'Trackmania Stadium', 'Carreras', 'Videojuego en el que se pueden crear circuitos alocados para participar en competiciones frenéticas. La clave de este juego es que sus mecánicas son muy sencillas de aprender, por lo que la clave estará en dominarlas', 'Nadeo', '3');</w:t>
-      </w:r>
-    </w:p>
-    <w:p/>
-    <w:p>
-      <w:r>
-        <w:t>INSERT INTO LIBRERIA VALUES</w:t>
-      </w:r>
-    </w:p>
-    <w:p>
-      <w:r>
-        <w:t>('10', 'FlatOut', 'Carreras', 'Es un videojuego de carreras, sitúa enfasis en los derby de demolición y un complejo motor físico. Incluye 16 autos diferentes, todos con 5 diferentes capas de pintura. El juego es más conocido por los conductores que salen volando por el parabrisas', 'Bugbear Entertaiment', 'None');</w:t>
-      </w:r>
-    </w:p>
-    <w:p/>
-    <w:p>
-      <w:r>
-        <w:t>INSERT INTO LIBRERIA VALUES</w:t>
-      </w:r>
-    </w:p>
-    <w:p>
-      <w:r>
-        <w:t>('11', 'Golf It!', 'Deportes', 'Es un juego de minigolf multijugador que se centra en una experiencia multijugador dinámica, divertida y creativa', 'Perfuse Entertaiment', 'None');</w:t>
+        <w:t>('14', 'NBA 2K19', 'Deportes', 'NBA 2K cumple 20 años redefiniendo los juegos de deporte, con los mejores gráficos, las mecánicas más realistas, modos de juego innovadores y un entorno abierto cautivador', 'Visual Concepts', '3');</w:t>
       </w:r>
     </w:p>
     <w:p/>
@@ -402,21 +415,9 @@
     </w:p>
     <w:p>
       <w:r>
-        <w:t>('12', 'Football Manager 2019', 'Deportes, Estrategia', 'Crea tu propia historia futbolística asumiendo el mando del club de tus sueños. El control absoluto en este juego increíblemente realista es tuyo: tienes en tu mano el poder de decidir o de delegar', 'Sports Interactive', '3');</w:t>
-      </w:r>
-    </w:p>
-    <w:p/>
-    <w:p>
-      <w:r>
-        <w:t>INSERT INTO LIBRERIA VALUES</w:t>
-      </w:r>
-    </w:p>
-    <w:p>
-      <w:r>
-        <w:t>('13', 'King of Dirt', 'Deportes, Carreras', 'King of Dirt es en realidad el mejor juego de BMX. ¿Quieres toneladas de adrenalina y muchas impresiones excepcionales? ¿Sueñas con realizar Backflips, Supermans y una enorme cantidad de otros trucos increíbles?', 'WildLabs', '3');</w:t>
-      </w:r>
-    </w:p>
-    <w:p/>
+        <w:t>('15', 'Skate XL', 'Deportes', 'Skater XL es una evolución en los juegos de skate. Experimenta el control y la capacidad de respuesta de la placa sin igual mientras patina los legendarios puntos de patinaje del mundo real', 'Easy Day Studios Pty Ltd', 'None');</w:t>
+      </w:r>
+    </w:p>
     <w:p/>
     <w:p>
       <w:r>
@@ -425,7 +426,7 @@
     </w:p>
     <w:p>
       <w:r>
-        <w:t>('14', 'NBA 2K19', 'Deportes', 'NBA 2K cumple 20 años redefiniendo los juegos de deporte, con los mejores gráficos, las mecánicas más realistas, modos de juego innovadores y un entorno abierto cautivador', 'Visual Concepts', '3');</w:t>
+        <w:t>('16', 'Grand Theft Auto V', 'Accion, Aventura, Shooter', 'Los Santos es una ciudad de brillantes luces, largas noches y sucios secretos, especialmente en GTA Online: After Hours. La fiesta empieza ya', 'Rockstar North', '18 (Lenguaje fuerte y violencia)');</w:t>
       </w:r>
     </w:p>
     <w:p/>
@@ -436,7 +437,7 @@
     </w:p>
     <w:p>
       <w:r>
-        <w:t>('15', 'Skate XL', 'Deportes', 'Skater XL es una evolución en los juegos de skate. Experimenta el control y la capacidad de respuesta de la placa sin igual mientras patina los legendarios puntos de patinaje del mundo real', 'Easy Day Studios Pty Ltd', 'None');</w:t>
+        <w:t>('17', 'American Fugitive', 'Accion, Aventura', 'Una versión moderna de los clásicos sandbox de acción. Te han acusado injustamente de la muerte de tu padre y tendrás que hacer todo lo posible para encontrar al verdadero culpable', 'Fallen Tree Game Ltd', 'None');</w:t>
       </w:r>
     </w:p>
     <w:p/>
@@ -447,7 +448,19 @@
     </w:p>
     <w:p>
       <w:r>
-        <w:t>('16', 'Grand Theft Auto V', 'Accion, Aventura, Shooter', 'Los Santos es una ciudad de brillantes luces, largas noches y sucios secretos, especialmente en GTA Online: After Hours. La fiesta empieza ya', 'Rockstar North', '18 (Lenguaje fuerte y violencia)');</w:t>
+        <w:t>('18', 'Mordhau', 'Accion', 'Es un slasher medieval multijugador. Crea tu mercenario y lucha en batallas brutales en las que experimentarás combates de ritmo rápido, asedios a castillos, cargas de caballería y más', 'Triternion', 'None');</w:t>
+      </w:r>
+    </w:p>
+    <w:p/>
+    <w:p>
+      <w:r>
+        <w:t>INSERT INTO LIBRERIA VALUES</w:t>
+      </w:r>
+    </w:p>
+    <w:p>
+      <w:r>
+        <w:lastRenderedPageBreak/>
+        <w:t>('19', 'Tom Clancys Rainbow Six Siege', 'Accion, Shooter', 'Es un videojuego de disparos en primera persona táctico multijugador. Es el nuevo lanzamiento del shooter más aclamado de estos tiempos', 'Ubisoft Montreal', '18');</w:t>
       </w:r>
     </w:p>
     <w:p/>
@@ -458,39 +471,6 @@
     </w:p>
     <w:p>
       <w:r>
-        <w:t>('17', 'American Fugitive', 'Accion, Aventura', 'Una versión moderna de los clásicos sandbox de acción. Te han acusado injustamente de la muerte de tu padre y tendrás que hacer todo lo posible para encontrar al verdadero culpable', 'Fallen Tree Game Ltd', 'None');</w:t>
-      </w:r>
-    </w:p>
-    <w:p/>
-    <w:p>
-      <w:r>
-        <w:t xml:space="preserve">INSERT INTO LIBRERIA VALUES </w:t>
-      </w:r>
-    </w:p>
-    <w:p>
-      <w:r>
-        <w:t>('18', 'Mordhau', 'Accion', 'Es un slasher medieval multijugador. Crea tu mercenario y lucha en batallas brutales en las que experimentarás combates de ritmo rápido, asedios a castillos, cargas de caballería y más', 'Triternion', 'None');</w:t>
-      </w:r>
-    </w:p>
-    <w:p/>
-    <w:p>
-      <w:r>
-        <w:t>INSERT INTO LIBRERIA VALUES</w:t>
-      </w:r>
-    </w:p>
-    <w:p>
-      <w:r>
-        <w:t>('19', 'Tom Clancys', 'Rainbow Six Siege', 'Accion, Shooter', 'Es un videojuego de disparos en primera persona táctico multijugador. Es el nuevo lanzamiento del shooter más aclamado de estos tiempos', 'Ubisoft Montreal', '18');</w:t>
-      </w:r>
-    </w:p>
-    <w:p/>
-    <w:p>
-      <w:r>
-        <w:t xml:space="preserve">INSERT INTO LIBRERIA VALUES </w:t>
-      </w:r>
-    </w:p>
-    <w:p>
-      <w:r>
         <w:t>('20', 'Shadow Of The Tomb Raider', 'Accion, Aventura', 'Mientras Lara Croft trata de salvar el mundo de un apocalipsis maya, deberá convertirse en la saqueadora de tumbas que está destinada a ser', 'Eidos-Montreal', '18 (Lenguaje fuerte y violencia)');</w:t>
       </w:r>
     </w:p>
@@ -535,7 +515,7 @@
     </w:p>
     <w:p>
       <w:r>
-        <w:t>('24', 'Sid Meies', 'Civilization VI', 'Estrategia', 'Juega como uno de los 20 líderes históricos, incluido Felipe II.', 'Firaxis Games', '12 (Violencia)');</w:t>
+        <w:t>('24', 'Sid Meies Civilization VI', 'Estrategia', 'Juega como uno de los 20 líderes históricos, incluido Felipe II.', 'Firaxis Games', '12 (Violencia)');</w:t>
       </w:r>
     </w:p>
     <w:p/>
@@ -548,8 +528,6 @@
       <w:r>
         <w:t>('25', 'TABS: Totally Accurate Battle Simulator', 'Estrategia', 'Es un juego de tácticas basado en la física. Experimenta la guerra precisa a través de las edades. Utiliza la simulación basada en la física para proporcionar una visión nunca antes vista de las grandes batallas de la historia', 'Landfall', 'None')</w:t>
       </w:r>
-    </w:p>
-    <w:p>
       <w:bookmarkStart w:id="0" w:name="_GoBack"/>
       <w:bookmarkEnd w:id="0"/>
     </w:p>
@@ -686,6 +664,7 @@
     <w:lsdException w:name="HTML Sample" w:semiHidden="1" w:unhideWhenUsed="1"/>
     <w:lsdException w:name="HTML Typewriter" w:semiHidden="1" w:unhideWhenUsed="1"/>
     <w:lsdException w:name="HTML Variable" w:semiHidden="1" w:unhideWhenUsed="1"/>
+    <w:lsdException w:name="Normal Table" w:semiHidden="1" w:unhideWhenUsed="1"/>
     <w:lsdException w:name="annotation subject" w:semiHidden="1" w:unhideWhenUsed="1"/>
     <w:lsdException w:name="No List" w:semiHidden="1" w:unhideWhenUsed="1"/>
     <w:lsdException w:name="Outline List 1" w:semiHidden="1" w:unhideWhenUsed="1"/>
@@ -728,8 +707,11 @@
     <w:lsdException w:name="Table Contemporary" w:semiHidden="1" w:unhideWhenUsed="1"/>
     <w:lsdException w:name="Table Elegant" w:semiHidden="1" w:unhideWhenUsed="1"/>
     <w:lsdException w:name="Table Professional" w:semiHidden="1" w:unhideWhenUsed="1"/>
+    <w:lsdException w:name="Table Subtle 1" w:semiHidden="1" w:unhideWhenUsed="1"/>
     <w:lsdException w:name="Table Subtle 2" w:semiHidden="1" w:unhideWhenUsed="1"/>
     <w:lsdException w:name="Table Web 1" w:semiHidden="1" w:unhideWhenUsed="1"/>
+    <w:lsdException w:name="Table Web 2" w:semiHidden="1" w:unhideWhenUsed="1"/>
+    <w:lsdException w:name="Table Web 3" w:semiHidden="1" w:unhideWhenUsed="1"/>
     <w:lsdException w:name="Balloon Text" w:semiHidden="1" w:unhideWhenUsed="1"/>
     <w:lsdException w:name="Table Grid" w:uiPriority="39"/>
     <w:lsdException w:name="Table Theme" w:semiHidden="1" w:unhideWhenUsed="1"/>

</xml_diff>

<commit_message>
[Erick] Fix del error logic y BBDD, modificacion de imagenes
No olviden canviar el persistence al codigo de su MySQL
</commit_message>
<xml_diff>
--- a/BBDD_VideoLab/BBDD GAMELAB.docx
+++ b/BBDD_VideoLab/BBDD GAMELAB.docx
@@ -901,7 +901,7 @@
           <w:shd w:fill="auto" w:val="clear"/>
         </w:rPr>
         <w:tab/>
-        <w:t xml:space="preserve">idUSUARIO CHAR(9)PRIMARY KEY,</w:t>
+        <w:t xml:space="preserve">idTARJETA CHAR(9)PRIMARY KEY,</w:t>
       </w:r>
     </w:p>
     <w:p>
@@ -1026,6 +1026,34 @@
           <w:spacing w:val="0"/>
           <w:position w:val="0"/>
           <w:sz w:val="22"/>
+          <w:u w:val="single"/>
+          <w:shd w:fill="auto" w:val="clear"/>
+        </w:rPr>
+      </w:pPr>
+      <w:r>
+        <w:rPr>
+          <w:rFonts w:ascii="Calibri" w:hAnsi="Calibri" w:cs="Calibri" w:eastAsia="Calibri"/>
+          <w:color w:val="auto"/>
+          <w:spacing w:val="0"/>
+          <w:position w:val="0"/>
+          <w:sz w:val="22"/>
+          <w:shd w:fill="auto" w:val="clear"/>
+        </w:rPr>
+        <w:tab/>
+        <w:t xml:space="preserve">    idUSUARIO CHAR(9) ,</w:t>
+      </w:r>
+    </w:p>
+    <w:p>
+      <w:pPr>
+        <w:spacing w:before="0" w:after="200" w:line="276"/>
+        <w:ind w:right="0" w:left="0" w:firstLine="0"/>
+        <w:jc w:val="left"/>
+        <w:rPr>
+          <w:rFonts w:ascii="Calibri" w:hAnsi="Calibri" w:cs="Calibri" w:eastAsia="Calibri"/>
+          <w:color w:val="auto"/>
+          <w:spacing w:val="0"/>
+          <w:position w:val="0"/>
+          <w:sz w:val="22"/>
           <w:shd w:fill="auto" w:val="clear"/>
         </w:rPr>
       </w:pPr>
@@ -1193,7 +1221,7 @@
           <w:sz w:val="22"/>
           <w:shd w:fill="auto" w:val="clear"/>
         </w:rPr>
-        <w:t xml:space="preserve">VALUES ('1', 'Monster Hunter: World', 'Rol, Accion', 'Es un videojuego perteneciente al género de rol y acción, siendo el sexto título principal de la franquicia de videojuegos Monster Hunter', 'CAPCOM', '16 (Violencia)', 'img\imagnes_videojuegos\MonsterHunterWorld1200x800');</w:t>
+        <w:t xml:space="preserve">VALUES ('1', 'Monster Hunter: World', 'Rol, Accion', 'Es un videojuego perteneciente al género de rol y acción, siendo el sexto título principal de la franquicia de videojuegos Monster Hunter', 'CAPCOM', '16 (Violencia)', 'img/imagnes_videojuegos/MonsterHunterWorld.jpg');</w:t>
       </w:r>
     </w:p>
     <w:p>
@@ -1260,7 +1288,7 @@
           <w:sz w:val="22"/>
           <w:shd w:fill="auto" w:val="clear"/>
         </w:rPr>
-        <w:t xml:space="preserve">('2', 'Borderlands 2', 'Rol, Accion, Shooter', 'Borderlands 2 es un videojuego de disparos en primera persona con elementos de rol, se trata de la secuela del videojuego de 2009, Borderlands', 'Gearbox Software', '18 (Lenguaje y violencia)', 'img\imagnes_videojuegos\borderlands21200x800');</w:t>
+        <w:t xml:space="preserve">('2', 'Borderlands 2', 'Rol, Accion, Shooter', 'Borderlands 2 es un videojuego de disparos en primera persona con elementos de rol, se trata de la secuela del videojuego de 2009, Borderlands', 'Gearbox Software', '18 (Lenguaje y violencia)', 'img/imagnes_videojuegos/Borderlands.jpg');</w:t>
       </w:r>
     </w:p>
     <w:p>
@@ -1327,7 +1355,7 @@
           <w:sz w:val="22"/>
           <w:shd w:fill="auto" w:val="clear"/>
         </w:rPr>
-        <w:t xml:space="preserve">('3', 'The Elder Scrolls V: Skyrim', 'Rol', 'Es un ARPG del tipo mundo abierto.  Es la quinta entrega de videojuegos de acción y fantasía de la serie The Elder Scrolls', 'Bethesda Game Studios', '18 (Violencia)', 'img\imagnes_videojuegos\The Elder Scrolls V Skyrim1200x800');</w:t>
+        <w:t xml:space="preserve">('3', 'The Elder Scrolls V: Skyrim', 'Rol', 'Es un ARPG del tipo mundo abierto.  Es la quinta entrega de videojuegos de acción y fantasía de la serie The Elder Scrolls', 'Bethesda Game Studios', '18 (Violencia)', 'img/imagnes_videojuegos/TheElderScrollsSkyrim.jpg');</w:t>
       </w:r>
     </w:p>
     <w:p>
@@ -1394,7 +1422,7 @@
           <w:sz w:val="22"/>
           <w:shd w:fill="auto" w:val="clear"/>
         </w:rPr>
-        <w:t xml:space="preserve">('4', 'Tabletop Simulator', 'Rol, Estrategia', 'El simulador de mesa en el que puedes dejar salir tu agresión volteando la mesa. No hay reglas a seguir: solo tú, un recinto de seguridad física y tus amigos', 'Berserk Game', 'None', 'img\imagnes_videojuegos\Tabletop Simulator1200x800');</w:t>
+        <w:t xml:space="preserve">('4', 'Tabletop Simulator', 'Rol, Estrategia', 'El simulador de mesa en el que puedes dejar salir tu agresión volteando la mesa. No hay reglas a seguir: solo tú, un recinto de seguridad física y tus amigos', 'Berserk Game', 'None', 'img/imagnes_videojuegos/TabletopSimulator.jpeg');</w:t>
       </w:r>
     </w:p>
     <w:p>
@@ -1461,7 +1489,7 @@
           <w:sz w:val="22"/>
           <w:shd w:fill="auto" w:val="clear"/>
         </w:rPr>
-        <w:t xml:space="preserve">('5', 'Stardew Valley', 'Rol', 'Es un videojuego indie de simulación de granja desarrollado. El jugador toma el rol de un personaje que se encuentra atrapado en un trabajo de oficina, para escapar de él se va a vivir a la granja de su abuelo, la cual se encuentra en ruinas', 'ConcernedApe', '7 (Leve violencia)', 'img\imagnes_videojuegos\Stardew Valley1200x800');</w:t>
+        <w:t xml:space="preserve">('5', 'Stardew Valley', 'Rol', 'Es un videojuego indie de simulación de granja desarrollado. El jugador toma el rol de un personaje que se encuentra atrapado en un trabajo de oficina, para escapar de él se va a vivir a la granja de su abuelo, la cual se encuentra en ruinas', 'ConcernedApe', '7 (Leve violencia)', 'img/imagnes_videojuegos/StardewValley.jpg');</w:t>
       </w:r>
     </w:p>
     <w:p>
@@ -1528,7 +1556,7 @@
           <w:sz w:val="22"/>
           <w:shd w:fill="auto" w:val="clear"/>
         </w:rPr>
-        <w:t xml:space="preserve">('6', 'GRID Autosport', 'Carreras, Deportes', 'Se trata de los equipos, los rivales y la carrera a medida que se convierte en piloto de alquiler, se especializa en sus disciplinas favoritas o las conquista en un mundo intenso de automovilismo profesional', 'Codemasters Racing', '3', 'img\imagnes_videojuegos\GRID Autosport1200x800');</w:t>
+        <w:t xml:space="preserve">('6', 'GRID Autosport', 'Carreras, Deportes', 'Se trata de los equipos, los rivales y la carrera a medida que se convierte en piloto de alquiler, se especializa en sus disciplinas favoritas o las conquista en un mundo intenso de automovilismo profesional', 'Codemasters Racing', '3', 'img/imagnes_videojuegos/GRIDAutosport.jpg');</w:t>
       </w:r>
     </w:p>
     <w:p>
@@ -1595,7 +1623,7 @@
           <w:sz w:val="22"/>
           <w:shd w:fill="auto" w:val="clear"/>
         </w:rPr>
-        <w:t xml:space="preserve">('7', 'DIRT Rally 2.0', 'Carreras, Deportes', 'Juego que te reta a abrirte camino a través de una selección de ubicaciones de rally icónicas por todo el mundo, en los vehículos todoterreno más potentes de la historia, teniendo en cuenta que el menor de los fallos puede poner fin a tu carrera', 'Codemasters', '3', 'img\imagnes_videojuegos\DIRT Rally 2.01200x800');</w:t>
+        <w:t xml:space="preserve">('7', 'DIRT Rally 2.0', 'Carreras, Deportes', 'Juego que te reta a abrirte camino a través de una selección de ubicaciones de rally icónicas por todo el mundo, en los vehículos todoterreno más potentes de la historia, teniendo en cuenta que el menor de los fallos puede poner fin a tu carrera', 'Codemasters', '3', 'img/imagnes_videojuegos/DIRTRally.jpg');</w:t>
       </w:r>
     </w:p>
     <w:p>
@@ -1662,7 +1690,7 @@
           <w:sz w:val="22"/>
           <w:shd w:fill="auto" w:val="clear"/>
         </w:rPr>
-        <w:t xml:space="preserve">('8', 'Rocket League', 'Carreras, Deportes, Accion', 'Es un videojuego que combina el fútbol con los vehículos. Se encuentra disponible en español, tiene modos de juego cooperativo, de un jugador y en línea', 'Psyonix, Inc', '3 (Interactividad Enlinea)', 'img\imagnes_videojuegos\Rocket League1200x800');</w:t>
+        <w:t xml:space="preserve">('8', 'Rocket League', 'Carreras, Deportes, Accion', 'Es un videojuego que combina el fútbol con los vehículos. Se encuentra disponible en español, tiene modos de juego cooperativo, de un jugador y en línea', 'Psyonix, Inc', '3 (Interactividad Enlinea)', 'img/imagnes_videojuegos/RocketLeaque.jpg');</w:t>
       </w:r>
     </w:p>
     <w:p>
@@ -1729,7 +1757,7 @@
           <w:sz w:val="22"/>
           <w:shd w:fill="auto" w:val="clear"/>
         </w:rPr>
-        <w:t xml:space="preserve">('9', 'Trackmania Stadium', 'Carreras', 'Videojuego en el que se pueden crear circuitos alocados para participar en competiciones frenéticas. La clave de este juego es que sus mecánicas son muy sencillas de aprender, por lo que la clave estará en dominarlas', 'Nadeo', '3', 'img\imagnes_videojuegos\Trackmania Stadium1200x800');</w:t>
+        <w:t xml:space="preserve">('9', 'Trackmania Stadium', 'Carreras', 'Videojuego en el que se pueden crear circuitos alocados para participar en competiciones frenéticas. La clave de este juego es que sus mecánicas son muy sencillas de aprender, por lo que la clave estará en dominarlas', 'Nadeo', '3', 'img/imagnes_videojuegos/TrackmaniaStadium.jpg');</w:t>
       </w:r>
     </w:p>
     <w:p>
@@ -1796,7 +1824,7 @@
           <w:sz w:val="22"/>
           <w:shd w:fill="auto" w:val="clear"/>
         </w:rPr>
-        <w:t xml:space="preserve">('10', 'FlatOut', 'Carreras', 'Es un videojuego de carreras, sitúa enfasis en los derby de demolición y un complejo motor físico. Incluye 16 autos diferentes, todos con 5 diferentes capas de pintura. El juego es más conocido por los conductores que salen volando por el parabrisas', 'Bugbear Entertaiment', 'None', 'img\imagnes_videojuegos\FlatOut1200x800');</w:t>
+        <w:t xml:space="preserve">('10', 'FlatOut', 'Carreras', 'Es un videojuego de carreras, sitúa enfasis en los derby de demolición y un complejo motor físico. Incluye 16 autos diferentes, todos con 5 diferentes capas de pintura. El juego es más conocido por los conductores que salen volando por el parabrisas', 'Bugbear Entertaiment', 'None', 'img/imagnes_videojuegos/FlatOut.jpg');</w:t>
       </w:r>
     </w:p>
     <w:p>
@@ -1863,7 +1891,7 @@
           <w:sz w:val="22"/>
           <w:shd w:fill="auto" w:val="clear"/>
         </w:rPr>
-        <w:t xml:space="preserve">('11', 'Golf It!', 'Deportes', 'Es un juego de minigolf multijugador que se centra en una experiencia multijugador dinámica, divertida y creativa', 'Perfuse Entertaiment', 'None', 'img\imagnes_videojuegos\Golf It!1200x800');</w:t>
+        <w:t xml:space="preserve">('11', 'Golf It!', 'Deportes', 'Es un juego de minigolf multijugador que se centra en una experiencia multijugador dinámica, divertida y creativa', 'Perfuse Entertaiment', 'None', 'img/imagnes_videojuegos/GolfIt.jpg');</w:t>
       </w:r>
     </w:p>
     <w:p>
@@ -1930,7 +1958,7 @@
           <w:sz w:val="22"/>
           <w:shd w:fill="auto" w:val="clear"/>
         </w:rPr>
-        <w:t xml:space="preserve">('12', 'Football Manager 2019', 'Deportes, Estrategia', 'Crea tu propia historia futbolística asumiendo el mando del club de tus sueños. El control absoluto en este juego increíblemente realista es tuyo: tienes en tu mano el poder de decidir o de delegar', 'Sports Interactive', '3', 'img\imagnes_videojuegos\Football Manager 2019 1200x800');</w:t>
+        <w:t xml:space="preserve">('12', 'Football Manager 2019', 'Deportes, Estrategia', 'Crea tu propia historia futbolística asumiendo el mando del club de tus sueños. El control absoluto en este juego increíblemente realista es tuyo: tienes en tu mano el poder de decidir o de delegar', 'Sports Interactive', '3', 'img/imagnes_videojuegos/FootballManager.jpg');</w:t>
       </w:r>
     </w:p>
     <w:p>
@@ -1997,7 +2025,7 @@
           <w:sz w:val="22"/>
           <w:shd w:fill="auto" w:val="clear"/>
         </w:rPr>
-        <w:t xml:space="preserve">('13', 'King of Dirt', 'Deportes, Carreras', 'King of Dirt es en realidad el mejor juego de BMX. ¿Quieres toneladas de adrenalina y muchas impresiones excepcionales? ¿Sueñas con realizar Backflips, Supermans y una enorme cantidad de otros trucos increíbles?', 'WildLabs', '3', 'img\imagnes_videojuegos\King of Dirt1200x800');</w:t>
+        <w:t xml:space="preserve">('13', 'King of Dirt', 'Deportes, Carreras', 'King of Dirt es en realidad el mejor juego de BMX. ¿Quieres toneladas de adrenalina y muchas impresiones excepcionales? ¿Sueñas con realizar Backflips, Supermans y una enorme cantidad de otros trucos increíbles?', 'WildLabs', '3', 'img/imagnes_videojuegos/KingOfDirt.jpg');</w:t>
       </w:r>
     </w:p>
     <w:p>
@@ -2079,7 +2107,7 @@
           <w:sz w:val="22"/>
           <w:shd w:fill="auto" w:val="clear"/>
         </w:rPr>
-        <w:t xml:space="preserve">('14', 'NBA 2K19', 'Deportes', 'NBA 2K cumple 20 años redefiniendo los juegos de deporte, con los mejores gráficos, las mecánicas más realistas, modos de juego innovadores y un entorno abierto cautivador', 'Visual Concepts', '3', 'img\imagnes_videojuegos\NBA 2K19 1200x800');</w:t>
+        <w:t xml:space="preserve">('14', 'NBA 2K19', 'Deportes', 'NBA 2K cumple 20 años redefiniendo los juegos de deporte, con los mejores gráficos, las mecánicas más realistas, modos de juego innovadores y un entorno abierto cautivador', 'Visual Concepts', '3', 'img/imagnes_videojuegos/NBA2K19.jpg');</w:t>
       </w:r>
     </w:p>
     <w:p>
@@ -2146,7 +2174,7 @@
           <w:sz w:val="22"/>
           <w:shd w:fill="auto" w:val="clear"/>
         </w:rPr>
-        <w:t xml:space="preserve">('15', 'Skate XL', 'Deportes', 'Skater XL es una evolución en los juegos de skate. Experimenta el control y la capacidad de respuesta de la placa sin igual mientras patina los legendarios puntos de patinaje del mundo real', 'Easy Day Studios Pty Ltd', 'None', 'img\imagnes_videojuegos\Skate XL 1200x800');</w:t>
+        <w:t xml:space="preserve">('15', 'Skate XL', 'Deportes', 'Skater XL es una evolución en los juegos de skate. Experimenta el control y la capacidad de respuesta de la placa sin igual mientras patina los legendarios puntos de patinaje del mundo real', 'Easy Day Studios Pty Ltd', 'None', 'img/imagnes_videojuegos/SkateXL.jpg');</w:t>
       </w:r>
     </w:p>
     <w:p>
@@ -2213,7 +2241,7 @@
           <w:sz w:val="22"/>
           <w:shd w:fill="auto" w:val="clear"/>
         </w:rPr>
-        <w:t xml:space="preserve">('16', 'Grand Theft Auto V', 'Accion, Aventura, Shooter', 'Los Santos es una ciudad de brillantes luces, largas noches y sucios secretos, especialmente en GTA Online: After Hours. La fiesta empieza ya', 'Rockstar North', '18 (Lenguaje fuerte y violencia)', 'img\imagnes_videojuegos\GTA51200x800');</w:t>
+        <w:t xml:space="preserve">('16', 'Grand Theft Auto V', 'Accion, Aventura, Shooter', 'Los Santos es una ciudad de brillantes luces, largas noches y sucios secretos, especialmente en GTA Online: After Hours. La fiesta empieza ya', 'Rockstar North', '18 (Lenguaje fuerte y violencia)', 'img/imagnes_videojuegos/GTA5.jpg');</w:t>
       </w:r>
     </w:p>
     <w:p>
@@ -2280,7 +2308,7 @@
           <w:sz w:val="22"/>
           <w:shd w:fill="auto" w:val="clear"/>
         </w:rPr>
-        <w:t xml:space="preserve">('17', 'American Fugitive', 'Accion, Aventura', 'Una versión moderna de los clásicos sandbox de acción. Te han acusado injustamente de la muerte de tu padre y tendrás que hacer todo lo posible para encontrar al verdadero culpable', 'Fallen Tree Game Ltd', 'None', 'img\imagnes_videojuegos\American Fugitive 1200x800');</w:t>
+        <w:t xml:space="preserve">('17', 'American Fugitive', 'Accion, Aventura', 'Una versión moderna de los clásicos sandbox de acción. Te han acusado injustamente de la muerte de tu padre y tendrás que hacer todo lo posible para encontrar al verdadero culpable', 'Fallen Tree Game Ltd', 'None', 'img/imagnes_videojuegos/AmericanFugitive.jpg');</w:t>
       </w:r>
     </w:p>
     <w:p>
@@ -2347,7 +2375,7 @@
           <w:sz w:val="22"/>
           <w:shd w:fill="auto" w:val="clear"/>
         </w:rPr>
-        <w:t xml:space="preserve">('18', 'Mordhau', 'Accion', 'Es un slasher medieval multijugador. Crea tu mercenario y lucha en batallas brutales en las que experimentarás combates de ritmo rápido, asedios a castillos, cargas de caballería y más', 'Triternion', 'None', 'img\imagnes_videojuegos\Mordhau 1200x800');</w:t>
+        <w:t xml:space="preserve">('18', 'Mordhau', 'Accion', 'Es un slasher medieval multijugador. Crea tu mercenario y lucha en batallas brutales en las que experimentarás combates de ritmo rápido, asedios a castillos, cargas de caballería y más', 'Triternion', 'None', 'img/imagnes_videojuegos/Mordhau.jpg');</w:t>
       </w:r>
     </w:p>
     <w:p>
@@ -2414,7 +2442,7 @@
           <w:sz w:val="22"/>
           <w:shd w:fill="auto" w:val="clear"/>
         </w:rPr>
-        <w:t xml:space="preserve">('19', 'Tom Clancys Rainbow Six Siege', 'Accion, Shooter', 'Es un videojuego de disparos en primera persona táctico multijugador. Es el nuevo lanzamiento del shooter más aclamado de estos tiempos', 'Ubisoft Montreal', '18', 'img\imagnes_videojuegos\Tom Clancy_s Rainbow Six Siege 1200x800');</w:t>
+        <w:t xml:space="preserve">('19', 'Tom Clancys Rainbow Six Siege', 'Accion, Shooter', 'Es un videojuego de disparos en primera persona táctico multijugador. Es el nuevo lanzamiento del shooter más aclamado de estos tiempos', 'Ubisoft Montreal', '18', 'img/imagnes_videojuegos/RainbowSixSiege.jpg');</w:t>
       </w:r>
     </w:p>
     <w:p>
@@ -2481,7 +2509,7 @@
           <w:sz w:val="22"/>
           <w:shd w:fill="auto" w:val="clear"/>
         </w:rPr>
-        <w:t xml:space="preserve">('20', 'Shadow Of The Tomb Raider', 'Accion, Aventura', 'Mientras Lara Croft trata de salvar el mundo de un apocalipsis maya, deberá convertirse en la saqueadora de tumbas que está destinada a ser', 'Eidos-Montreal', '18 (Lenguaje fuerte y violencia)', 'img\imagnes_videojuegos\Shadow Of The Tomb Raider 1200x800');</w:t>
+        <w:t xml:space="preserve">('20', 'Shadow Of The Tomb Raider', 'Accion, Aventura', 'Mientras Lara Croft trata de salvar el mundo de un apocalipsis maya, deberá convertirse en la saqueadora de tumbas que está destinada a ser', 'Eidos-Montreal', '18 (Lenguaje fuerte y violencia)', 'img/imagnes_videojuegos/ShadowOfTheTombRaider.jpg');</w:t>
       </w:r>
     </w:p>
     <w:p>
@@ -2548,7 +2576,7 @@
           <w:sz w:val="22"/>
           <w:shd w:fill="auto" w:val="clear"/>
         </w:rPr>
-        <w:t xml:space="preserve">('21', 'Factorio', 'Estrategia', 'Factorio es un juego sobre la construcción y la creación de fábricas automatizadas para producir artículos de complejidad creciente, dentro de un mundo 2D infinito. Usa tu imaginación para diseñar tu fábrica', 'Wube Software LTD', 'None', 'img\imagnes_videojuegos\Factorio 1200x800');</w:t>
+        <w:t xml:space="preserve">('21', 'Factorio', 'Estrategia', 'Factorio es un juego sobre la construcción y la creación de fábricas automatizadas para producir artículos de complejidad creciente, dentro de un mundo 2D infinito. Usa tu imaginación para diseñar tu fábrica', 'Wube Software LTD', 'None', 'img/imagnes_videojuegos/Factorio.jpg');</w:t>
       </w:r>
     </w:p>
     <w:p>
@@ -2615,7 +2643,7 @@
           <w:sz w:val="22"/>
           <w:shd w:fill="auto" w:val="clear"/>
         </w:rPr>
-        <w:t xml:space="preserve">('22', 'Surviving Mars', 'Estrategia', 'Bienvenido a casa! ¡Ha llegado la hora de tomar posesión del Planeta Rojo y construir las primeras colonias humanas activas en Marte!', 'Haemimont Games', '7 (Leve violencia)', 'img\imagnes_videojuegos\Surviving Mars 1200x800');</w:t>
+        <w:t xml:space="preserve">('22', 'Surviving Mars', 'Estrategia', 'Bienvenido a casa! ¡Ha llegado la hora de tomar posesión del Planeta Rojo y construir las primeras colonias humanas activas en Marte!', 'Haemimont Games', '7 (Leve violencia)', 'img/imagnes_videojuegos/SurvivingMars.jpg');</w:t>
       </w:r>
     </w:p>
     <w:p>
@@ -2682,7 +2710,7 @@
           <w:sz w:val="22"/>
           <w:shd w:fill="auto" w:val="clear"/>
         </w:rPr>
-        <w:t xml:space="preserve">('23', 'Total War: WARHAMMER', 'Estrategia, Accion', 'El clamor de interminables batallas resuena en el Viejo Mundo. ¡La guerra es la única constante!', 'CREATIVE ASSAMBLY', '16 (Violencia)', 'imagnes_videojuegos\Total War WARHAMMER 1200x800');</w:t>
+        <w:t xml:space="preserve">('23', 'Total War: WARHAMMER', 'Estrategia, Accion', 'El clamor de interminables batallas resuena en el Viejo Mundo. ¡La guerra es la única constante!', 'CREATIVE ASSAMBLY', '16 (Violencia)', 'img/imagnes_videojuegos/TotalWarWarhammer.jpg');</w:t>
       </w:r>
     </w:p>
     <w:p>
@@ -2749,7 +2777,7 @@
           <w:sz w:val="22"/>
           <w:shd w:fill="auto" w:val="clear"/>
         </w:rPr>
-        <w:t xml:space="preserve">('24', 'Sid Meies Civilization VI', 'Estrategia', 'Juega como uno de los 20 líderes históricos, incluido Felipe II.', 'Firaxis Games', '12 (Violencia)', 'img\imagnes_videojuegos\Sid Meie_s Civilization VI 1200x800');</w:t>
+        <w:t xml:space="preserve">('24', 'Sid Meies Civilization VI', 'Estrategia', 'Juega como uno de los 20 líderes históricos, incluido Felipe II.', 'Firaxis Games', '12 (Violencia)', 'img/imagnes_videojuegos/CivilisationVI.jpg');</w:t>
       </w:r>
     </w:p>
     <w:p>
@@ -2816,7 +2844,7 @@
           <w:sz w:val="22"/>
           <w:shd w:fill="auto" w:val="clear"/>
         </w:rPr>
-        <w:t xml:space="preserve">('25', 'TABS: Totally Accurate Battle Simulator', 'Estrategia', 'Es un juego de tácticas basado en la física. Experimenta la guerra precisa a través de las edades. Utiliza la simulación basada en la física para proporcionar una visión nunca antes vista de las grandes batallas de la historia', 'Landfall', 'None', 'img\imagnes_videojuegos\TABS Totally Accurate Battle Simulator 1200x800');</w:t>
+        <w:t xml:space="preserve">('25', 'TABS: Totally Accurate Battle Simulator', 'Estrategia', 'Es un juego de tácticas basado en la física. Experimenta la guerra precisa a través de las edades. Utiliza la simulación basada en la física para proporcionar una visión nunca antes vista de las grandes batallas de la historia', 'Landfall', 'None', 'img/imagnes_videojuegos/TABS.jpg');</w:t>
       </w:r>
     </w:p>
     <w:p>
@@ -2941,7 +2969,7 @@
     <w:p>
       <w:pPr>
         <w:spacing w:before="0" w:after="200" w:line="276"/>
-        <w:ind w:right="0" w:left="0" w:firstLine="0"/>
+        <w:ind w:right="0" w:left="708" w:hanging="708"/>
         <w:jc w:val="left"/>
         <w:rPr>
           <w:rFonts w:ascii="Calibri" w:hAnsi="Calibri" w:cs="Calibri" w:eastAsia="Calibri"/>

</xml_diff>